<commit_message>
Added questions to the report
</commit_message>
<xml_diff>
--- a/SOEN363_A3_40077619/Assignment3_MohammadAli_Zahir_40077619.docx
+++ b/SOEN363_A3_40077619/Assignment3_MohammadAli_Zahir_40077619.docx
@@ -121,24 +121,21 @@
       </w:pPr>
       <w:r>
         <w:rPr>
-          <w:rFonts w:ascii="Times New Roman" w:hAnsi="Times New Roman" w:cs="Times New Roman"/>
           <w:noProof/>
-          <w:sz w:val="24"/>
-          <w:szCs w:val="24"/>
         </w:rPr>
         <w:drawing>
-          <wp:anchor distT="0" distB="0" distL="114300" distR="114300" simplePos="0" relativeHeight="251658240" behindDoc="0" locked="0" layoutInCell="1" allowOverlap="1" wp14:anchorId="44E4D3C1" wp14:editId="00454E0B">
+          <wp:anchor distT="0" distB="0" distL="114300" distR="114300" simplePos="0" relativeHeight="251658240" behindDoc="0" locked="0" layoutInCell="1" allowOverlap="1" wp14:anchorId="7BE31B36" wp14:editId="3377AE90">
             <wp:simplePos x="0" y="0"/>
             <wp:positionH relativeFrom="column">
-              <wp:posOffset>342900</wp:posOffset>
+              <wp:posOffset>190500</wp:posOffset>
             </wp:positionH>
             <wp:positionV relativeFrom="paragraph">
-              <wp:posOffset>405130</wp:posOffset>
+              <wp:posOffset>313690</wp:posOffset>
             </wp:positionV>
-            <wp:extent cx="5943600" cy="2179320"/>
+            <wp:extent cx="5943600" cy="2521585"/>
             <wp:effectExtent l="0" t="0" r="0" b="0"/>
             <wp:wrapTopAndBottom/>
-            <wp:docPr id="1" name="Picture 1"/>
+            <wp:docPr id="1" name="Picture 1" descr="Chart&#10;&#10;Description automatically generated"/>
             <wp:cNvGraphicFramePr>
               <a:graphicFrameLocks xmlns:a="http://schemas.openxmlformats.org/drawingml/2006/main" noChangeAspect="1"/>
             </wp:cNvGraphicFramePr>
@@ -146,10 +143,8 @@
               <a:graphicData uri="http://schemas.openxmlformats.org/drawingml/2006/picture">
                 <pic:pic xmlns:pic="http://schemas.openxmlformats.org/drawingml/2006/picture">
                   <pic:nvPicPr>
-                    <pic:cNvPr id="0" name="Picture 1"/>
-                    <pic:cNvPicPr>
-                      <a:picLocks noChangeAspect="1" noChangeArrowheads="1"/>
-                    </pic:cNvPicPr>
+                    <pic:cNvPr id="1" name="Picture 1" descr="Chart&#10;&#10;Description automatically generated"/>
+                    <pic:cNvPicPr/>
                   </pic:nvPicPr>
                   <pic:blipFill>
                     <a:blip r:embed="rId5">
@@ -159,23 +154,18 @@
                         </a:ext>
                       </a:extLst>
                     </a:blip>
-                    <a:srcRect/>
                     <a:stretch>
                       <a:fillRect/>
                     </a:stretch>
                   </pic:blipFill>
-                  <pic:spPr bwMode="auto">
+                  <pic:spPr>
                     <a:xfrm>
                       <a:off x="0" y="0"/>
-                      <a:ext cx="5943600" cy="2179320"/>
+                      <a:ext cx="5943600" cy="2521585"/>
                     </a:xfrm>
                     <a:prstGeom prst="rect">
                       <a:avLst/>
                     </a:prstGeom>
-                    <a:noFill/>
-                    <a:ln>
-                      <a:noFill/>
-                    </a:ln>
                   </pic:spPr>
                 </pic:pic>
               </a:graphicData>
@@ -207,6 +197,111 @@
         <w:pStyle w:val="ListParagraph"/>
         <w:numPr>
           <w:ilvl w:val="1"/>
+          <w:numId w:val="2"/>
+        </w:numPr>
+        <w:spacing w:line="480" w:lineRule="auto"/>
+        <w:rPr>
+          <w:rFonts w:ascii="Times New Roman" w:hAnsi="Times New Roman" w:cs="Times New Roman"/>
+          <w:sz w:val="24"/>
+          <w:szCs w:val="24"/>
+        </w:rPr>
+      </w:pPr>
+      <w:r>
+        <w:rPr>
+          <w:rFonts w:ascii="Times New Roman" w:hAnsi="Times New Roman" w:cs="Times New Roman"/>
+          <w:sz w:val="24"/>
+          <w:szCs w:val="24"/>
+        </w:rPr>
+        <w:t>The resulting tree would be B</w:t>
+      </w:r>
+    </w:p>
+    <w:p>
+      <w:pPr>
+        <w:pStyle w:val="ListParagraph"/>
+        <w:numPr>
+          <w:ilvl w:val="1"/>
+          <w:numId w:val="2"/>
+        </w:numPr>
+        <w:spacing w:line="480" w:lineRule="auto"/>
+        <w:rPr>
+          <w:rFonts w:ascii="Times New Roman" w:hAnsi="Times New Roman" w:cs="Times New Roman"/>
+          <w:sz w:val="24"/>
+          <w:szCs w:val="24"/>
+        </w:rPr>
+      </w:pPr>
+      <w:r>
+        <w:rPr>
+          <w:rFonts w:ascii="Times New Roman" w:hAnsi="Times New Roman" w:cs="Times New Roman"/>
+          <w:sz w:val="24"/>
+          <w:szCs w:val="24"/>
+        </w:rPr>
+        <w:t>The resulting tree would be A</w:t>
+      </w:r>
+    </w:p>
+    <w:p>
+      <w:pPr>
+        <w:pStyle w:val="ListParagraph"/>
+        <w:numPr>
+          <w:ilvl w:val="1"/>
+          <w:numId w:val="2"/>
+        </w:numPr>
+        <w:spacing w:line="480" w:lineRule="auto"/>
+        <w:rPr>
+          <w:rFonts w:ascii="Times New Roman" w:hAnsi="Times New Roman" w:cs="Times New Roman"/>
+          <w:sz w:val="24"/>
+          <w:szCs w:val="24"/>
+        </w:rPr>
+      </w:pPr>
+      <w:r>
+        <w:rPr>
+          <w:rFonts w:ascii="Times New Roman" w:hAnsi="Times New Roman" w:cs="Times New Roman"/>
+          <w:sz w:val="24"/>
+          <w:szCs w:val="24"/>
+        </w:rPr>
+        <w:t>The resulting tree would be A</w:t>
+      </w:r>
+    </w:p>
+    <w:p>
+      <w:pPr>
+        <w:pStyle w:val="ListParagraph"/>
+        <w:spacing w:line="480" w:lineRule="auto"/>
+        <w:ind w:left="1080"/>
+        <w:rPr>
+          <w:rFonts w:ascii="Times New Roman" w:hAnsi="Times New Roman" w:cs="Times New Roman"/>
+          <w:sz w:val="24"/>
+          <w:szCs w:val="24"/>
+        </w:rPr>
+      </w:pPr>
+    </w:p>
+    <w:p>
+      <w:pPr>
+        <w:pStyle w:val="ListParagraph"/>
+        <w:spacing w:line="480" w:lineRule="auto"/>
+        <w:ind w:left="1080"/>
+        <w:rPr>
+          <w:rFonts w:ascii="Times New Roman" w:hAnsi="Times New Roman" w:cs="Times New Roman"/>
+          <w:sz w:val="24"/>
+          <w:szCs w:val="24"/>
+        </w:rPr>
+      </w:pPr>
+    </w:p>
+    <w:p>
+      <w:pPr>
+        <w:pStyle w:val="ListParagraph"/>
+        <w:spacing w:line="480" w:lineRule="auto"/>
+        <w:ind w:left="1080"/>
+        <w:rPr>
+          <w:rFonts w:ascii="Times New Roman" w:hAnsi="Times New Roman" w:cs="Times New Roman"/>
+          <w:sz w:val="24"/>
+          <w:szCs w:val="24"/>
+        </w:rPr>
+      </w:pPr>
+    </w:p>
+    <w:p>
+      <w:pPr>
+        <w:pStyle w:val="ListParagraph"/>
+        <w:numPr>
+          <w:ilvl w:val="0"/>
           <w:numId w:val="2"/>
         </w:numPr>
         <w:spacing w:line="480" w:lineRule="auto"/>

</xml_diff>